<commit_message>
Kleine verandering in taakverdeling
Een taak verwijderd omdat deze al verwerkt wordt in de eerste taak
</commit_message>
<xml_diff>
--- a/Documentation/Workshop Xamarin Taakverdeling.docx
+++ b/Documentation/Workshop Xamarin Taakverdeling.docx
@@ -46,13 +46,29 @@
         <w:t xml:space="preserve"> </w:t>
       </w:r>
       <w:r>
-        <w:t>Waarvoor wordt databinding gebruikt</w:t>
+        <w:t>Waarom zou je databinding gebruiken</w:t>
       </w:r>
       <w:r>
         <w:t xml:space="preserve"> (Kenley)</w:t>
       </w:r>
-      <w:bookmarkStart w:id="0" w:name="_GoBack"/>
-      <w:bookmarkEnd w:id="0"/>
+      <w:r>
+        <w:br/>
+      </w:r>
+      <w:r>
+        <w:t xml:space="preserve">    </w:t>
+      </w:r>
+      <w:r>
+        <w:t>- Nadelen</w:t>
+      </w:r>
+      <w:r>
+        <w:br/>
+      </w:r>
+      <w:r>
+        <w:t xml:space="preserve">    </w:t>
+      </w:r>
+      <w:r>
+        <w:t>- Voordelen</w:t>
+      </w:r>
       <w:r>
         <w:br/>
       </w:r>
@@ -65,26 +81,13 @@
       <w:r>
         <w:t xml:space="preserve"> </w:t>
       </w:r>
-      <w:r>
-        <w:t>Waarom zou je databinding gebruiken</w:t>
-      </w:r>
-      <w:r>
-        <w:br/>
-      </w:r>
-      <w:r>
-        <w:t xml:space="preserve">    </w:t>
-      </w:r>
-      <w:r>
-        <w:t>- Nadelen</w:t>
-      </w:r>
-      <w:r>
-        <w:br/>
-      </w:r>
-      <w:r>
-        <w:t xml:space="preserve">    </w:t>
-      </w:r>
-      <w:r>
-        <w:t>- Voordelen</w:t>
+      <w:proofErr w:type="spellStart"/>
+      <w:r>
+        <w:t>One</w:t>
+      </w:r>
+      <w:proofErr w:type="spellEnd"/>
+      <w:r>
+        <w:t xml:space="preserve"> way binding </w:t>
       </w:r>
       <w:r>
         <w:br/>
@@ -100,11 +103,11 @@
       </w:r>
       <w:proofErr w:type="spellStart"/>
       <w:r>
-        <w:t>One</w:t>
+        <w:t>Two</w:t>
       </w:r>
       <w:proofErr w:type="spellEnd"/>
       <w:r>
-        <w:t xml:space="preserve"> way binding </w:t>
+        <w:t xml:space="preserve"> way binding</w:t>
       </w:r>
       <w:r>
         <w:br/>
@@ -118,28 +121,17 @@
       <w:r>
         <w:t xml:space="preserve"> </w:t>
       </w:r>
-      <w:proofErr w:type="spellStart"/>
-      <w:r>
-        <w:t>Two</w:t>
-      </w:r>
-      <w:proofErr w:type="spellEnd"/>
-      <w:r>
-        <w:t xml:space="preserve"> way binding</w:t>
+      <w:r>
+        <w:t>Implementeren van databinding</w:t>
       </w:r>
       <w:r>
         <w:br/>
       </w:r>
       <w:r>
-        <w:rPr>
-          <w:rFonts w:cstheme="minorHAnsi"/>
-        </w:rPr>
-        <w:t>●</w:t>
-      </w:r>
-      <w:r>
-        <w:t xml:space="preserve"> </w:t>
-      </w:r>
-      <w:r>
-        <w:t>Implementeren van databinding</w:t>
+        <w:t xml:space="preserve">    </w:t>
+      </w:r>
+      <w:r>
+        <w:t>- XAML</w:t>
       </w:r>
       <w:r>
         <w:br/>
@@ -148,17 +140,10 @@
         <w:t xml:space="preserve">    </w:t>
       </w:r>
       <w:r>
-        <w:t>- XAML</w:t>
-      </w:r>
-      <w:r>
-        <w:br/>
-      </w:r>
-      <w:r>
-        <w:t xml:space="preserve">    </w:t>
-      </w:r>
-      <w:r>
         <w:t>- CS</w:t>
       </w:r>
+      <w:bookmarkStart w:id="0" w:name="_GoBack"/>
+      <w:bookmarkEnd w:id="0"/>
       <w:r>
         <w:br/>
       </w:r>
@@ -296,6 +281,7 @@
     <w:lsdException w:name="HTML Sample" w:semiHidden="1" w:unhideWhenUsed="1"/>
     <w:lsdException w:name="HTML Typewriter" w:semiHidden="1" w:unhideWhenUsed="1"/>
     <w:lsdException w:name="HTML Variable" w:semiHidden="1" w:unhideWhenUsed="1"/>
+    <w:lsdException w:name="Normal Table" w:semiHidden="1" w:unhideWhenUsed="1"/>
     <w:lsdException w:name="annotation subject" w:semiHidden="1" w:unhideWhenUsed="1"/>
     <w:lsdException w:name="No List" w:semiHidden="1" w:unhideWhenUsed="1"/>
     <w:lsdException w:name="Outline List 1" w:semiHidden="1" w:unhideWhenUsed="1"/>
@@ -340,6 +326,7 @@
     <w:lsdException w:name="Table Professional" w:semiHidden="1" w:unhideWhenUsed="1"/>
     <w:lsdException w:name="Table Subtle 1" w:semiHidden="1" w:unhideWhenUsed="1"/>
     <w:lsdException w:name="Table Subtle 2" w:semiHidden="1" w:unhideWhenUsed="1"/>
+    <w:lsdException w:name="Table Web 1" w:semiHidden="1" w:unhideWhenUsed="1"/>
     <w:lsdException w:name="Table Web 2" w:semiHidden="1" w:unhideWhenUsed="1"/>
     <w:lsdException w:name="Table Web 3" w:semiHidden="1" w:unhideWhenUsed="1"/>
     <w:lsdException w:name="Balloon Text" w:semiHidden="1" w:unhideWhenUsed="1"/>

</xml_diff>